<commit_message>
added ios user manual
</commit_message>
<xml_diff>
--- a/EasybaseTime/Easybase-Time_Android_Installation_Guide.docx
+++ b/EasybaseTime/Easybase-Time_Android_Installation_Guide.docx
@@ -221,10 +221,7 @@
         <w:t>Open installation email on your Android Device</w:t>
       </w:r>
     </w:p>
-    <w:p>
-      <w:bookmarkStart w:id="0" w:name="_GoBack"/>
-      <w:bookmarkEnd w:id="0"/>
-    </w:p>
+    <w:p/>
     <w:p>
       <w:r>
         <w:pict>
@@ -247,7 +244,7 @@
             <v:path o:extrusionok="f" gradientshapeok="t" o:connecttype="rect"/>
             <o:lock v:ext="edit" aspectratio="t"/>
           </v:shapetype>
-          <v:shape id="_x0000_i1027" type="#_x0000_t75" style="width:126.15pt;height:187.1pt">
+          <v:shape id="_x0000_i1025" type="#_x0000_t75" style="width:126.15pt;height:187.1pt">
             <v:imagedata r:id="rId9" o:title="IMG_0427"/>
           </v:shape>
         </w:pict>
@@ -331,11 +328,27 @@
     <w:p>
       <w:r>
         <w:pict>
-          <v:shape id="_x0000_i1036" type="#_x0000_t75" style="width:126.75pt;height:225.85pt">
+          <v:shape id="_x0000_i1026" type="#_x0000_t75" style="width:126.75pt;height:225.85pt">
             <v:imagedata r:id="rId10" o:title="Screenshot_2020-11-21-12-54-38"/>
           </v:shape>
         </w:pict>
       </w:r>
+    </w:p>
+    <w:p>
+      <w:pPr>
+        <w:rPr>
+          <w:rFonts w:ascii="Source Sans Pro" w:hAnsi="Source Sans Pro"/>
+        </w:rPr>
+      </w:pPr>
+      <w:bookmarkStart w:id="0" w:name="_GoBack"/>
+      <w:bookmarkEnd w:id="0"/>
+    </w:p>
+    <w:p>
+      <w:pPr>
+        <w:rPr>
+          <w:rFonts w:ascii="Source Sans Pro" w:hAnsi="Source Sans Pro"/>
+        </w:rPr>
+      </w:pPr>
     </w:p>
     <w:p>
       <w:pPr>
@@ -356,22 +369,7 @@
           <w:rFonts w:ascii="Segoe UI" w:hAnsi="Segoe UI" w:cs="Segoe UI"/>
           <w:color w:val="171717"/>
         </w:rPr>
-        <w:lastRenderedPageBreak/>
-        <w:t xml:space="preserve">Click </w:t>
-      </w:r>
-      <w:r>
-        <w:rPr>
-          <w:rFonts w:ascii="Segoe UI" w:hAnsi="Segoe UI" w:cs="Segoe UI"/>
-          <w:color w:val="171717"/>
-        </w:rPr>
-        <w:t>on “Download”</w:t>
-      </w:r>
-      <w:r>
-        <w:rPr>
-          <w:rFonts w:ascii="Segoe UI" w:hAnsi="Segoe UI" w:cs="Segoe UI"/>
-          <w:color w:val="171717"/>
-        </w:rPr>
-        <w:t>/”</w:t>
+        <w:t>After downloading click “open”/”</w:t>
       </w:r>
       <w:proofErr w:type="spellStart"/>
       <w:r>
@@ -379,7 +377,7 @@
           <w:rFonts w:ascii="Segoe UI" w:hAnsi="Segoe UI" w:cs="Segoe UI"/>
           <w:color w:val="171717"/>
         </w:rPr>
-        <w:t>Herunterladen</w:t>
+        <w:t>öffnen</w:t>
       </w:r>
       <w:proofErr w:type="spellEnd"/>
       <w:r>
@@ -387,138 +385,38 @@
           <w:rFonts w:ascii="Segoe UI" w:hAnsi="Segoe UI" w:cs="Segoe UI"/>
           <w:color w:val="171717"/>
         </w:rPr>
-        <w:t>”</w:t>
-      </w:r>
-      <w:r>
-        <w:rPr>
-          <w:rFonts w:ascii="Segoe UI" w:hAnsi="Segoe UI" w:cs="Segoe UI"/>
-          <w:color w:val="171717"/>
-        </w:rPr>
-        <w:t xml:space="preserve"> again</w:t>
-      </w:r>
-    </w:p>
-    <w:p>
-      <w:pPr>
-        <w:pStyle w:val="Heading2"/>
-        <w:shd w:val="clear" w:color="auto" w:fill="FFFFFF"/>
-        <w:rPr>
-          <w:rFonts w:ascii="Segoe UI" w:hAnsi="Segoe UI" w:cs="Segoe UI"/>
-          <w:color w:val="171717"/>
-        </w:rPr>
-      </w:pPr>
-      <w:r>
+        <w:t>” on the bottom of the screen</w:t>
+      </w:r>
+    </w:p>
+    <w:p>
+      <w:pPr>
+        <w:pStyle w:val="ListParagraph"/>
         <w:rPr>
           <w:rFonts w:ascii="Source Sans Pro" w:hAnsi="Source Sans Pro"/>
+        </w:rPr>
+      </w:pPr>
+    </w:p>
+    <w:p>
+      <w:pPr>
+        <w:rPr>
+          <w:rFonts w:ascii="Source Sans Pro" w:hAnsi="Source Sans Pro"/>
+        </w:rPr>
+      </w:pPr>
+      <w:r>
+        <w:rPr>
           <w:noProof/>
           <w:lang w:val="de-AT" w:eastAsia="de-AT"/>
         </w:rPr>
-        <w:drawing>
-          <wp:anchor distT="0" distB="0" distL="114300" distR="114300" simplePos="0" relativeHeight="251659264" behindDoc="0" locked="0" layoutInCell="1" allowOverlap="1">
-            <wp:simplePos x="0" y="0"/>
-            <wp:positionH relativeFrom="column">
-              <wp:posOffset>69850</wp:posOffset>
-            </wp:positionH>
-            <wp:positionV relativeFrom="paragraph">
-              <wp:posOffset>145513</wp:posOffset>
-            </wp:positionV>
-            <wp:extent cx="1914525" cy="3413125"/>
-            <wp:effectExtent l="0" t="0" r="9525" b="0"/>
-            <wp:wrapNone/>
-            <wp:docPr id="3" name="Picture 3" descr="C:\Users\judthmar\AppData\Local\Microsoft\Windows\INetCache\Content.Word\Screenshot_2020-11-21-12-56-20.png"/>
-            <wp:cNvGraphicFramePr>
-              <a:graphicFrameLocks xmlns:a="http://schemas.openxmlformats.org/drawingml/2006/main" noChangeAspect="1"/>
-            </wp:cNvGraphicFramePr>
-            <a:graphic xmlns:a="http://schemas.openxmlformats.org/drawingml/2006/main">
-              <a:graphicData uri="http://schemas.openxmlformats.org/drawingml/2006/picture">
-                <pic:pic xmlns:pic="http://schemas.openxmlformats.org/drawingml/2006/picture">
-                  <pic:nvPicPr>
-                    <pic:cNvPr id="0" name="Picture 30" descr="C:\Users\judthmar\AppData\Local\Microsoft\Windows\INetCache\Content.Word\Screenshot_2020-11-21-12-56-20.png"/>
-                    <pic:cNvPicPr>
-                      <a:picLocks noChangeAspect="1" noChangeArrowheads="1"/>
-                    </pic:cNvPicPr>
-                  </pic:nvPicPr>
-                  <pic:blipFill>
-                    <a:blip r:embed="rId11" cstate="print">
-                      <a:extLst>
-                        <a:ext uri="{28A0092B-C50C-407E-A947-70E740481C1C}">
-                          <a14:useLocalDpi xmlns:a14="http://schemas.microsoft.com/office/drawing/2010/main" val="0"/>
-                        </a:ext>
-                      </a:extLst>
-                    </a:blip>
-                    <a:srcRect/>
-                    <a:stretch>
-                      <a:fillRect/>
-                    </a:stretch>
-                  </pic:blipFill>
-                  <pic:spPr bwMode="auto">
-                    <a:xfrm>
-                      <a:off x="0" y="0"/>
-                      <a:ext cx="1914525" cy="3413125"/>
-                    </a:xfrm>
-                    <a:prstGeom prst="rect">
-                      <a:avLst/>
-                    </a:prstGeom>
-                    <a:noFill/>
-                    <a:ln>
-                      <a:noFill/>
-                    </a:ln>
-                  </pic:spPr>
-                </pic:pic>
-              </a:graphicData>
-            </a:graphic>
-          </wp:anchor>
-        </w:drawing>
-      </w:r>
-      <w:r>
-        <w:rPr>
-          <w:rFonts w:ascii="Segoe UI" w:hAnsi="Segoe UI" w:cs="Segoe UI"/>
-          <w:color w:val="171717"/>
-        </w:rPr>
-        <w:t xml:space="preserve"> </w:t>
-      </w:r>
-    </w:p>
-    <w:p>
-      <w:pPr>
-        <w:pStyle w:val="Heading2"/>
-        <w:shd w:val="clear" w:color="auto" w:fill="FFFFFF"/>
-        <w:rPr>
-          <w:rFonts w:ascii="Segoe UI" w:hAnsi="Segoe UI" w:cs="Segoe UI"/>
-          <w:color w:val="171717"/>
-        </w:rPr>
-      </w:pPr>
-    </w:p>
-    <w:p>
-      <w:pPr>
-        <w:pStyle w:val="Heading2"/>
-        <w:shd w:val="clear" w:color="auto" w:fill="FFFFFF"/>
-        <w:rPr>
-          <w:rFonts w:ascii="Segoe UI" w:hAnsi="Segoe UI" w:cs="Segoe UI"/>
-          <w:color w:val="171717"/>
-        </w:rPr>
-      </w:pPr>
-    </w:p>
-    <w:p>
-      <w:pPr>
-        <w:pStyle w:val="Heading2"/>
-        <w:shd w:val="clear" w:color="auto" w:fill="FFFFFF"/>
-        <w:rPr>
-          <w:rFonts w:ascii="Segoe UI" w:hAnsi="Segoe UI" w:cs="Segoe UI"/>
-          <w:color w:val="171717"/>
-        </w:rPr>
-      </w:pPr>
-    </w:p>
-    <w:p>
-      <w:pPr>
-        <w:pStyle w:val="Heading2"/>
-        <w:shd w:val="clear" w:color="auto" w:fill="FFFFFF"/>
-        <w:rPr>
-          <w:rFonts w:ascii="Segoe UI" w:hAnsi="Segoe UI" w:cs="Segoe UI"/>
-          <w:color w:val="171717"/>
-        </w:rPr>
-      </w:pPr>
-    </w:p>
-    <w:p>
-      <w:pPr>
+        <w:pict>
+          <v:shape id="_x0000_i1029" type="#_x0000_t75" style="width:147.7pt;height:262.75pt">
+            <v:imagedata r:id="rId11" o:title="Screenshot_2020-11-21-20-51-14"/>
+          </v:shape>
+        </w:pict>
+      </w:r>
+    </w:p>
+    <w:p>
+      <w:pPr>
+        <w:pStyle w:val="ListParagraph"/>
         <w:rPr>
           <w:rFonts w:ascii="Source Sans Pro" w:hAnsi="Source Sans Pro"/>
         </w:rPr>
@@ -526,6 +424,7 @@
     </w:p>
     <w:p>
       <w:pPr>
+        <w:pStyle w:val="ListParagraph"/>
         <w:rPr>
           <w:rFonts w:ascii="Source Sans Pro" w:hAnsi="Source Sans Pro"/>
         </w:rPr>
@@ -533,6 +432,7 @@
     </w:p>
     <w:p>
       <w:pPr>
+        <w:pStyle w:val="ListParagraph"/>
         <w:rPr>
           <w:rFonts w:ascii="Source Sans Pro" w:hAnsi="Source Sans Pro"/>
         </w:rPr>
@@ -540,41 +440,7 @@
     </w:p>
     <w:p>
       <w:pPr>
-        <w:rPr>
-          <w:rFonts w:ascii="Source Sans Pro" w:hAnsi="Source Sans Pro"/>
-        </w:rPr>
-      </w:pPr>
-    </w:p>
-    <w:p>
-      <w:pPr>
-        <w:rPr>
-          <w:rFonts w:ascii="Source Sans Pro" w:hAnsi="Source Sans Pro"/>
-        </w:rPr>
-      </w:pPr>
-    </w:p>
-    <w:p>
-      <w:pPr>
-        <w:rPr>
-          <w:rFonts w:ascii="Source Sans Pro" w:hAnsi="Source Sans Pro"/>
-        </w:rPr>
-      </w:pPr>
-    </w:p>
-    <w:p>
-      <w:pPr>
-        <w:rPr>
-          <w:rFonts w:ascii="Source Sans Pro" w:hAnsi="Source Sans Pro"/>
-        </w:rPr>
-      </w:pPr>
-    </w:p>
-    <w:p>
-      <w:pPr>
-        <w:rPr>
-          <w:rFonts w:ascii="Source Sans Pro" w:hAnsi="Source Sans Pro"/>
-        </w:rPr>
-      </w:pPr>
-    </w:p>
-    <w:p>
-      <w:pPr>
+        <w:pStyle w:val="ListParagraph"/>
         <w:rPr>
           <w:rFonts w:ascii="Source Sans Pro" w:hAnsi="Source Sans Pro"/>
         </w:rPr>
@@ -599,7 +465,21 @@
           <w:rFonts w:ascii="Segoe UI" w:hAnsi="Segoe UI" w:cs="Segoe UI"/>
           <w:color w:val="171717"/>
         </w:rPr>
-        <w:t>After downloading click “open”/”</w:t>
+        <w:t>C</w:t>
+      </w:r>
+      <w:r>
+        <w:rPr>
+          <w:rFonts w:ascii="Segoe UI" w:hAnsi="Segoe UI" w:cs="Segoe UI"/>
+          <w:color w:val="171717"/>
+        </w:rPr>
+        <w:t xml:space="preserve">lick </w:t>
+      </w:r>
+      <w:r>
+        <w:rPr>
+          <w:rFonts w:ascii="Segoe UI" w:hAnsi="Segoe UI" w:cs="Segoe UI"/>
+          <w:color w:val="171717"/>
+        </w:rPr>
+        <w:t>on “Install”/”</w:t>
       </w:r>
       <w:proofErr w:type="spellStart"/>
       <w:r>
@@ -607,7 +487,7 @@
           <w:rFonts w:ascii="Segoe UI" w:hAnsi="Segoe UI" w:cs="Segoe UI"/>
           <w:color w:val="171717"/>
         </w:rPr>
-        <w:t>öffnen</w:t>
+        <w:t>Installieren</w:t>
       </w:r>
       <w:proofErr w:type="spellEnd"/>
       <w:r>
@@ -615,12 +495,21 @@
           <w:rFonts w:ascii="Segoe UI" w:hAnsi="Segoe UI" w:cs="Segoe UI"/>
           <w:color w:val="171717"/>
         </w:rPr>
-        <w:t>” on the bottom of the screen</w:t>
-      </w:r>
-    </w:p>
-    <w:p>
-      <w:pPr>
-        <w:pStyle w:val="ListParagraph"/>
+        <w:t>” again</w:t>
+      </w:r>
+    </w:p>
+    <w:p/>
+    <w:p>
+      <w:r>
+        <w:pict>
+          <v:shape id="_x0000_i1036" type="#_x0000_t75" style="width:137.85pt;height:244.9pt">
+            <v:imagedata r:id="rId12" o:title="Screenshot_2020-11-21-20-49-23"/>
+          </v:shape>
+        </w:pict>
+      </w:r>
+    </w:p>
+    <w:p>
+      <w:pPr>
         <w:rPr>
           <w:rFonts w:ascii="Source Sans Pro" w:hAnsi="Source Sans Pro"/>
         </w:rPr>
@@ -628,238 +517,17 @@
     </w:p>
     <w:p>
       <w:pPr>
-        <w:pStyle w:val="ListParagraph"/>
         <w:rPr>
           <w:rFonts w:ascii="Source Sans Pro" w:hAnsi="Source Sans Pro"/>
         </w:rPr>
       </w:pPr>
-      <w:r>
-        <w:rPr>
-          <w:rFonts w:ascii="Segoe UI" w:hAnsi="Segoe UI" w:cs="Segoe UI"/>
-          <w:noProof/>
-          <w:color w:val="171717"/>
-          <w:lang w:val="de-AT" w:eastAsia="de-AT"/>
-        </w:rPr>
-        <w:drawing>
-          <wp:anchor distT="0" distB="0" distL="114300" distR="114300" simplePos="0" relativeHeight="251660288" behindDoc="0" locked="0" layoutInCell="1" allowOverlap="1">
-            <wp:simplePos x="0" y="0"/>
-            <wp:positionH relativeFrom="column">
-              <wp:posOffset>264649</wp:posOffset>
-            </wp:positionH>
-            <wp:positionV relativeFrom="paragraph">
-              <wp:posOffset>21981</wp:posOffset>
-            </wp:positionV>
-            <wp:extent cx="1891030" cy="3368675"/>
-            <wp:effectExtent l="0" t="0" r="0" b="3175"/>
-            <wp:wrapNone/>
-            <wp:docPr id="5" name="Picture 5" descr="C:\Users\judthmar\AppData\Local\Microsoft\Windows\INetCache\Content.Word\Screenshot_2020-11-21-12-56-26.png"/>
-            <wp:cNvGraphicFramePr>
-              <a:graphicFrameLocks xmlns:a="http://schemas.openxmlformats.org/drawingml/2006/main" noChangeAspect="1"/>
-            </wp:cNvGraphicFramePr>
-            <a:graphic xmlns:a="http://schemas.openxmlformats.org/drawingml/2006/main">
-              <a:graphicData uri="http://schemas.openxmlformats.org/drawingml/2006/picture">
-                <pic:pic xmlns:pic="http://schemas.openxmlformats.org/drawingml/2006/picture">
-                  <pic:nvPicPr>
-                    <pic:cNvPr id="0" name="Picture 36" descr="C:\Users\judthmar\AppData\Local\Microsoft\Windows\INetCache\Content.Word\Screenshot_2020-11-21-12-56-26.png"/>
-                    <pic:cNvPicPr>
-                      <a:picLocks noChangeAspect="1" noChangeArrowheads="1"/>
-                    </pic:cNvPicPr>
-                  </pic:nvPicPr>
-                  <pic:blipFill>
-                    <a:blip r:embed="rId12" cstate="print">
-                      <a:extLst>
-                        <a:ext uri="{28A0092B-C50C-407E-A947-70E740481C1C}">
-                          <a14:useLocalDpi xmlns:a14="http://schemas.microsoft.com/office/drawing/2010/main" val="0"/>
-                        </a:ext>
-                      </a:extLst>
-                    </a:blip>
-                    <a:srcRect/>
-                    <a:stretch>
-                      <a:fillRect/>
-                    </a:stretch>
-                  </pic:blipFill>
-                  <pic:spPr bwMode="auto">
-                    <a:xfrm>
-                      <a:off x="0" y="0"/>
-                      <a:ext cx="1891030" cy="3368675"/>
-                    </a:xfrm>
-                    <a:prstGeom prst="rect">
-                      <a:avLst/>
-                    </a:prstGeom>
-                    <a:noFill/>
-                    <a:ln>
-                      <a:noFill/>
-                    </a:ln>
-                  </pic:spPr>
-                </pic:pic>
-              </a:graphicData>
-            </a:graphic>
-          </wp:anchor>
-        </w:drawing>
-      </w:r>
-    </w:p>
-    <w:p>
-      <w:pPr>
-        <w:pStyle w:val="ListParagraph"/>
+    </w:p>
+    <w:p>
+      <w:pPr>
         <w:rPr>
           <w:rFonts w:ascii="Source Sans Pro" w:hAnsi="Source Sans Pro"/>
         </w:rPr>
       </w:pPr>
-    </w:p>
-    <w:p>
-      <w:pPr>
-        <w:pStyle w:val="ListParagraph"/>
-        <w:rPr>
-          <w:rFonts w:ascii="Source Sans Pro" w:hAnsi="Source Sans Pro"/>
-        </w:rPr>
-      </w:pPr>
-    </w:p>
-    <w:p>
-      <w:pPr>
-        <w:pStyle w:val="ListParagraph"/>
-        <w:rPr>
-          <w:rFonts w:ascii="Source Sans Pro" w:hAnsi="Source Sans Pro"/>
-        </w:rPr>
-      </w:pPr>
-    </w:p>
-    <w:p>
-      <w:pPr>
-        <w:pStyle w:val="ListParagraph"/>
-        <w:rPr>
-          <w:rFonts w:ascii="Source Sans Pro" w:hAnsi="Source Sans Pro"/>
-        </w:rPr>
-      </w:pPr>
-    </w:p>
-    <w:p>
-      <w:pPr>
-        <w:pStyle w:val="ListParagraph"/>
-        <w:rPr>
-          <w:rFonts w:ascii="Source Sans Pro" w:hAnsi="Source Sans Pro"/>
-        </w:rPr>
-      </w:pPr>
-    </w:p>
-    <w:p>
-      <w:pPr>
-        <w:pStyle w:val="ListParagraph"/>
-        <w:rPr>
-          <w:rFonts w:ascii="Source Sans Pro" w:hAnsi="Source Sans Pro"/>
-        </w:rPr>
-      </w:pPr>
-    </w:p>
-    <w:p>
-      <w:pPr>
-        <w:pStyle w:val="ListParagraph"/>
-        <w:rPr>
-          <w:rFonts w:ascii="Source Sans Pro" w:hAnsi="Source Sans Pro"/>
-        </w:rPr>
-      </w:pPr>
-    </w:p>
-    <w:p>
-      <w:pPr>
-        <w:pStyle w:val="ListParagraph"/>
-        <w:rPr>
-          <w:rFonts w:ascii="Source Sans Pro" w:hAnsi="Source Sans Pro"/>
-        </w:rPr>
-      </w:pPr>
-    </w:p>
-    <w:p>
-      <w:pPr>
-        <w:pStyle w:val="ListParagraph"/>
-        <w:rPr>
-          <w:rFonts w:ascii="Source Sans Pro" w:hAnsi="Source Sans Pro"/>
-        </w:rPr>
-      </w:pPr>
-    </w:p>
-    <w:p>
-      <w:pPr>
-        <w:pStyle w:val="ListParagraph"/>
-        <w:rPr>
-          <w:rFonts w:ascii="Source Sans Pro" w:hAnsi="Source Sans Pro"/>
-        </w:rPr>
-      </w:pPr>
-    </w:p>
-    <w:p>
-      <w:pPr>
-        <w:pStyle w:val="ListParagraph"/>
-        <w:rPr>
-          <w:rFonts w:ascii="Source Sans Pro" w:hAnsi="Source Sans Pro"/>
-        </w:rPr>
-      </w:pPr>
-    </w:p>
-    <w:p>
-      <w:pPr>
-        <w:pStyle w:val="ListParagraph"/>
-        <w:rPr>
-          <w:rFonts w:ascii="Source Sans Pro" w:hAnsi="Source Sans Pro"/>
-        </w:rPr>
-      </w:pPr>
-    </w:p>
-    <w:p>
-      <w:pPr>
-        <w:pStyle w:val="ListParagraph"/>
-        <w:rPr>
-          <w:rFonts w:ascii="Source Sans Pro" w:hAnsi="Source Sans Pro"/>
-        </w:rPr>
-      </w:pPr>
-    </w:p>
-    <w:p>
-      <w:pPr>
-        <w:pStyle w:val="ListParagraph"/>
-        <w:rPr>
-          <w:rFonts w:ascii="Source Sans Pro" w:hAnsi="Source Sans Pro"/>
-        </w:rPr>
-      </w:pPr>
-    </w:p>
-    <w:p>
-      <w:pPr>
-        <w:pStyle w:val="ListParagraph"/>
-        <w:rPr>
-          <w:rFonts w:ascii="Source Sans Pro" w:hAnsi="Source Sans Pro"/>
-        </w:rPr>
-      </w:pPr>
-    </w:p>
-    <w:p>
-      <w:pPr>
-        <w:pStyle w:val="ListParagraph"/>
-        <w:rPr>
-          <w:rFonts w:ascii="Source Sans Pro" w:hAnsi="Source Sans Pro"/>
-        </w:rPr>
-      </w:pPr>
-    </w:p>
-    <w:p>
-      <w:pPr>
-        <w:pStyle w:val="ListParagraph"/>
-        <w:rPr>
-          <w:rFonts w:ascii="Source Sans Pro" w:hAnsi="Source Sans Pro"/>
-        </w:rPr>
-      </w:pPr>
-    </w:p>
-    <w:p>
-      <w:pPr>
-        <w:pStyle w:val="ListParagraph"/>
-        <w:rPr>
-          <w:rFonts w:ascii="Source Sans Pro" w:hAnsi="Source Sans Pro"/>
-        </w:rPr>
-      </w:pPr>
-      <w:r>
-        <w:rPr>
-          <w:rFonts w:ascii="Source Sans Pro" w:hAnsi="Source Sans Pro"/>
-        </w:rPr>
-        <w:br/>
-      </w:r>
-    </w:p>
-    <w:p>
-      <w:pPr>
-        <w:rPr>
-          <w:rFonts w:ascii="Source Sans Pro" w:hAnsi="Source Sans Pro"/>
-        </w:rPr>
-      </w:pPr>
-      <w:r>
-        <w:rPr>
-          <w:rFonts w:ascii="Source Sans Pro" w:hAnsi="Source Sans Pro"/>
-        </w:rPr>
-        <w:br w:type="page"/>
-      </w:r>
     </w:p>
     <w:p>
       <w:pPr>
@@ -880,23 +548,17 @@
           <w:rFonts w:ascii="Segoe UI" w:hAnsi="Segoe UI" w:cs="Segoe UI"/>
           <w:color w:val="171717"/>
         </w:rPr>
-        <w:lastRenderedPageBreak/>
-        <w:t xml:space="preserve">Click </w:t>
-      </w:r>
-      <w:r>
-        <w:rPr>
-          <w:rFonts w:ascii="Segoe UI" w:hAnsi="Segoe UI" w:cs="Segoe UI"/>
-          <w:color w:val="171717"/>
-        </w:rPr>
-        <w:t>on “</w:t>
-      </w:r>
-      <w:r>
-        <w:rPr>
-          <w:rFonts w:ascii="Segoe UI" w:hAnsi="Segoe UI" w:cs="Segoe UI"/>
-          <w:color w:val="171717"/>
-        </w:rPr>
-        <w:t>Install</w:t>
-      </w:r>
+        <w:t>The App successfully installed. Click “open”/”</w:t>
+      </w:r>
+      <w:proofErr w:type="spellStart"/>
+      <w:r>
+        <w:rPr>
+          <w:rFonts w:ascii="Segoe UI" w:hAnsi="Segoe UI" w:cs="Segoe UI"/>
+          <w:color w:val="171717"/>
+        </w:rPr>
+        <w:t>öffnen</w:t>
+      </w:r>
+      <w:proofErr w:type="spellEnd"/>
       <w:r>
         <w:rPr>
           <w:rFonts w:ascii="Segoe UI" w:hAnsi="Segoe UI" w:cs="Segoe UI"/>
@@ -909,30 +571,14 @@
           <w:rFonts w:ascii="Segoe UI" w:hAnsi="Segoe UI" w:cs="Segoe UI"/>
           <w:color w:val="171717"/>
         </w:rPr>
-        <w:t>/”</w:t>
-      </w:r>
-      <w:proofErr w:type="spellStart"/>
-      <w:r>
-        <w:rPr>
-          <w:rFonts w:ascii="Segoe UI" w:hAnsi="Segoe UI" w:cs="Segoe UI"/>
-          <w:color w:val="171717"/>
-        </w:rPr>
-        <w:t>Installieren</w:t>
-      </w:r>
-      <w:proofErr w:type="spellEnd"/>
-      <w:r>
-        <w:rPr>
-          <w:rFonts w:ascii="Segoe UI" w:hAnsi="Segoe UI" w:cs="Segoe UI"/>
-          <w:color w:val="171717"/>
-        </w:rPr>
-        <w:t>”</w:t>
-      </w:r>
-      <w:r>
-        <w:rPr>
-          <w:rFonts w:ascii="Segoe UI" w:hAnsi="Segoe UI" w:cs="Segoe UI"/>
-          <w:color w:val="171717"/>
-        </w:rPr>
-        <w:t xml:space="preserve"> again</w:t>
+        <w:t>,</w:t>
+      </w:r>
+      <w:r>
+        <w:rPr>
+          <w:rFonts w:ascii="Segoe UI" w:hAnsi="Segoe UI" w:cs="Segoe UI"/>
+          <w:color w:val="171717"/>
+        </w:rPr>
+        <w:t xml:space="preserve"> to enter your server-key and your employee number.</w:t>
       </w:r>
     </w:p>
     <w:p/>
@@ -947,98 +593,14 @@
           <w:rFonts w:ascii="Source Sans Pro" w:hAnsi="Source Sans Pro"/>
         </w:rPr>
         <w:pict>
-          <v:shape id="_x0000_i1066" type="#_x0000_t75" style="width:132.9pt;height:236.3pt">
-            <v:imagedata r:id="rId13" o:title="Screenshot_2020-11-21-12-56-30"/>
+          <v:shape id="_x0000_i1035" type="#_x0000_t75" style="width:137.85pt;height:245.55pt">
+            <v:imagedata r:id="rId12" o:title="Screenshot_2020-11-21-20-49-23"/>
           </v:shape>
         </w:pict>
       </w:r>
     </w:p>
-    <w:p>
-      <w:pPr>
-        <w:rPr>
-          <w:rFonts w:ascii="Source Sans Pro" w:hAnsi="Source Sans Pro"/>
-        </w:rPr>
-      </w:pPr>
-    </w:p>
-    <w:p>
-      <w:pPr>
-        <w:rPr>
-          <w:rFonts w:ascii="Source Sans Pro" w:hAnsi="Source Sans Pro"/>
-        </w:rPr>
-      </w:pPr>
-    </w:p>
-    <w:p>
-      <w:pPr>
-        <w:pStyle w:val="Heading2"/>
-        <w:numPr>
-          <w:ilvl w:val="0"/>
-          <w:numId w:val="1"/>
-        </w:numPr>
-        <w:shd w:val="clear" w:color="auto" w:fill="FFFFFF"/>
-        <w:ind w:left="0"/>
-        <w:rPr>
-          <w:rFonts w:ascii="Segoe UI" w:hAnsi="Segoe UI" w:cs="Segoe UI"/>
-          <w:color w:val="171717"/>
-        </w:rPr>
-      </w:pPr>
-      <w:r>
-        <w:rPr>
-          <w:rFonts w:ascii="Segoe UI" w:hAnsi="Segoe UI" w:cs="Segoe UI"/>
-          <w:color w:val="171717"/>
-        </w:rPr>
-        <w:t>The App successfully installed. Click “open”/”</w:t>
-      </w:r>
-      <w:proofErr w:type="spellStart"/>
-      <w:r>
-        <w:rPr>
-          <w:rFonts w:ascii="Segoe UI" w:hAnsi="Segoe UI" w:cs="Segoe UI"/>
-          <w:color w:val="171717"/>
-        </w:rPr>
-        <w:t>öffnen</w:t>
-      </w:r>
-      <w:proofErr w:type="spellEnd"/>
-      <w:r>
-        <w:rPr>
-          <w:rFonts w:ascii="Segoe UI" w:hAnsi="Segoe UI" w:cs="Segoe UI"/>
-          <w:color w:val="171717"/>
-        </w:rPr>
-        <w:t>”</w:t>
-      </w:r>
-      <w:r>
-        <w:rPr>
-          <w:rFonts w:ascii="Segoe UI" w:hAnsi="Segoe UI" w:cs="Segoe UI"/>
-          <w:color w:val="171717"/>
-        </w:rPr>
-        <w:t>,</w:t>
-      </w:r>
-      <w:r>
-        <w:rPr>
-          <w:rFonts w:ascii="Segoe UI" w:hAnsi="Segoe UI" w:cs="Segoe UI"/>
-          <w:color w:val="171717"/>
-        </w:rPr>
-        <w:t xml:space="preserve"> to enter your server-key and your employee number.</w:t>
-      </w:r>
-    </w:p>
-    <w:p/>
-    <w:p>
-      <w:pPr>
-        <w:rPr>
-          <w:rFonts w:ascii="Source Sans Pro" w:hAnsi="Source Sans Pro"/>
-        </w:rPr>
-      </w:pPr>
-      <w:r>
-        <w:rPr>
-          <w:rFonts w:ascii="Source Sans Pro" w:hAnsi="Source Sans Pro"/>
-        </w:rPr>
-        <w:pict>
-          <v:shape id="_x0000_i1070" type="#_x0000_t75" style="width:141.55pt;height:251.7pt">
-            <v:imagedata r:id="rId14" o:title="Screenshot_2020-11-21-12-56-49"/>
-          </v:shape>
-        </w:pict>
-      </w:r>
-    </w:p>
     <w:sectPr>
-      <w:footerReference w:type="default" r:id="rId15"/>
+      <w:footerReference w:type="default" r:id="rId13"/>
       <w:pgSz w:w="11906" w:h="16838" w:code="9"/>
       <w:pgMar w:top="1440" w:right="1440" w:bottom="1440" w:left="1440" w:header="708" w:footer="708" w:gutter="0"/>
       <w:cols w:space="708"/>
@@ -1158,7 +720,7 @@
         <w:rFonts w:ascii="Segoe UI" w:hAnsi="Segoe UI" w:cs="Segoe UI"/>
         <w:noProof/>
       </w:rPr>
-      <w:t>2</w:t>
+      <w:t>3</w:t>
     </w:r>
     <w:r>
       <w:rPr>
@@ -1876,6 +1438,36 @@
       <w:u w:val="single"/>
     </w:rPr>
   </w:style>
+  <w:style w:type="paragraph" w:styleId="BalloonText">
+    <w:name w:val="Balloon Text"/>
+    <w:basedOn w:val="Normal"/>
+    <w:link w:val="BalloonTextChar"/>
+    <w:uiPriority w:val="99"/>
+    <w:semiHidden/>
+    <w:unhideWhenUsed/>
+    <w:rsid w:val="00CD7045"/>
+    <w:pPr>
+      <w:spacing w:after="0" w:line="240" w:lineRule="auto"/>
+    </w:pPr>
+    <w:rPr>
+      <w:rFonts w:ascii="Segoe UI" w:hAnsi="Segoe UI" w:cs="Segoe UI"/>
+      <w:sz w:val="18"/>
+      <w:szCs w:val="18"/>
+    </w:rPr>
+  </w:style>
+  <w:style w:type="character" w:customStyle="1" w:styleId="BalloonTextChar">
+    <w:name w:val="Balloon Text Char"/>
+    <w:basedOn w:val="DefaultParagraphFont"/>
+    <w:link w:val="BalloonText"/>
+    <w:uiPriority w:val="99"/>
+    <w:semiHidden/>
+    <w:rsid w:val="00CD7045"/>
+    <w:rPr>
+      <w:rFonts w:ascii="Segoe UI" w:hAnsi="Segoe UI" w:cs="Segoe UI"/>
+      <w:sz w:val="18"/>
+      <w:szCs w:val="18"/>
+    </w:rPr>
+  </w:style>
 </w:styles>
 </file>
 
@@ -2085,7 +1677,7 @@
 </file>
 
 <file path=customXml/itemProps1.xml><?xml version="1.0" encoding="utf-8"?>
-<ds:datastoreItem xmlns:ds="http://schemas.openxmlformats.org/officeDocument/2006/customXml" ds:itemID="{3A5313FB-E0D5-4ABC-BDE2-B19CE8C8406D}">
+<ds:datastoreItem xmlns:ds="http://schemas.openxmlformats.org/officeDocument/2006/customXml" ds:itemID="{C7E166E1-3EB9-411E-B7A2-A56E8C6A758E}">
   <ds:schemaRefs>
     <ds:schemaRef ds:uri="http://schemas.openxmlformats.org/officeDocument/2006/bibliography"/>
   </ds:schemaRefs>

</xml_diff>